<commit_message>
added page numbers created a .pdf version
</commit_message>
<xml_diff>
--- a/Create a Development EC2 Instance based on an existing AIM.docx
+++ b/Create a Development EC2 Instance based on an existing AIM.docx
@@ -1092,8 +1092,6 @@
                                     </w:rPr>
                                     <w:t>VM</w:t>
                                   </w:r>
-                                  <w:bookmarkStart w:id="1" w:name="_GoBack"/>
-                                  <w:bookmarkEnd w:id="1"/>
                                   <w:r>
                                     <w:rPr>
                                       <w:rFonts w:eastAsiaTheme="majorEastAsia"/>
@@ -1112,7 +1110,7 @@
                                       <w:lang w:val="en-US"/>
                                     </w:rPr>
                                   </w:pPr>
-                                  <w:bookmarkStart w:id="2" w:name="_Toc420967649"/>
+                                  <w:bookmarkStart w:id="1" w:name="_Toc420967649"/>
                                   <w:r>
                                     <w:rPr>
                                       <w:rFonts w:eastAsiaTheme="majorEastAsia"/>
@@ -1120,7 +1118,7 @@
                                     </w:rPr>
                                     <w:t>Part 1</w:t>
                                   </w:r>
-                                  <w:bookmarkEnd w:id="2"/>
+                                  <w:bookmarkEnd w:id="1"/>
                                 </w:p>
                                 <w:p>
                                   <w:pPr>
@@ -1132,7 +1130,7 @@
                                       <w:lang w:val="en-US"/>
                                     </w:rPr>
                                   </w:pPr>
-                                  <w:bookmarkStart w:id="3" w:name="_Toc420967650"/>
+                                  <w:bookmarkStart w:id="2" w:name="_Toc420967650"/>
                                   <w:r>
                                     <w:rPr>
                                       <w:rFonts w:eastAsiaTheme="majorEastAsia"/>
@@ -1157,7 +1155,7 @@
                                     </w:rPr>
                                     <w:t>0.1</w:t>
                                   </w:r>
-                                  <w:bookmarkEnd w:id="3"/>
+                                  <w:bookmarkEnd w:id="2"/>
                                 </w:p>
                                 <w:p>
                                   <w:pPr>
@@ -1186,6 +1184,7 @@
                                     </w:sdtPr>
                                     <w:sdtEndPr/>
                                     <w:sdtContent>
+                                      <w:proofErr w:type="spellStart"/>
                                       <w:r>
                                         <w:rPr>
                                           <w:b/>
@@ -1195,7 +1194,19 @@
                                           <w:szCs w:val="40"/>
                                           <w:lang w:val="en-US"/>
                                         </w:rPr>
-                                        <w:t>RTBKit &amp; Graphite</w:t>
+                                        <w:t>RTBKit</w:t>
+                                      </w:r>
+                                      <w:proofErr w:type="spellEnd"/>
+                                      <w:r>
+                                        <w:rPr>
+                                          <w:b/>
+                                          <w:bCs/>
+                                          <w:color w:val="4F81BD" w:themeColor="accent1"/>
+                                          <w:sz w:val="40"/>
+                                          <w:szCs w:val="40"/>
+                                          <w:lang w:val="en-US"/>
+                                        </w:rPr>
+                                        <w:t xml:space="preserve"> &amp; Graphite</w:t>
                                       </w:r>
                                     </w:sdtContent>
                                   </w:sdt>
@@ -1425,7 +1436,7 @@
                                 <w:lang w:val="en-US"/>
                               </w:rPr>
                             </w:pPr>
-                            <w:bookmarkStart w:id="4" w:name="_Toc420967648"/>
+                            <w:bookmarkStart w:id="3" w:name="_Toc420967648"/>
                             <w:r>
                               <w:rPr>
                                 <w:rFonts w:eastAsiaTheme="majorEastAsia"/>
@@ -1440,8 +1451,6 @@
                               </w:rPr>
                               <w:t>VM</w:t>
                             </w:r>
-                            <w:bookmarkStart w:id="5" w:name="_GoBack"/>
-                            <w:bookmarkEnd w:id="5"/>
                             <w:r>
                               <w:rPr>
                                 <w:rFonts w:eastAsiaTheme="majorEastAsia"/>
@@ -1449,7 +1458,7 @@
                               </w:rPr>
                               <w:t xml:space="preserve"> in AWS</w:t>
                             </w:r>
-                            <w:bookmarkEnd w:id="4"/>
+                            <w:bookmarkEnd w:id="3"/>
                           </w:p>
                           <w:p>
                             <w:pPr>
@@ -1460,7 +1469,7 @@
                                 <w:lang w:val="en-US"/>
                               </w:rPr>
                             </w:pPr>
-                            <w:bookmarkStart w:id="6" w:name="_Toc420967649"/>
+                            <w:bookmarkStart w:id="4" w:name="_Toc420967649"/>
                             <w:r>
                               <w:rPr>
                                 <w:rFonts w:eastAsiaTheme="majorEastAsia"/>
@@ -1468,7 +1477,7 @@
                               </w:rPr>
                               <w:t>Part 1</w:t>
                             </w:r>
-                            <w:bookmarkEnd w:id="6"/>
+                            <w:bookmarkEnd w:id="4"/>
                           </w:p>
                           <w:p>
                             <w:pPr>
@@ -1480,7 +1489,7 @@
                                 <w:lang w:val="en-US"/>
                               </w:rPr>
                             </w:pPr>
-                            <w:bookmarkStart w:id="7" w:name="_Toc420967650"/>
+                            <w:bookmarkStart w:id="5" w:name="_Toc420967650"/>
                             <w:r>
                               <w:rPr>
                                 <w:rFonts w:eastAsiaTheme="majorEastAsia"/>
@@ -1505,7 +1514,7 @@
                               </w:rPr>
                               <w:t>0.1</w:t>
                             </w:r>
-                            <w:bookmarkEnd w:id="7"/>
+                            <w:bookmarkEnd w:id="5"/>
                           </w:p>
                           <w:p>
                             <w:pPr>
@@ -1534,6 +1543,7 @@
                               </w:sdtPr>
                               <w:sdtEndPr/>
                               <w:sdtContent>
+                                <w:proofErr w:type="spellStart"/>
                                 <w:r>
                                   <w:rPr>
                                     <w:b/>
@@ -1543,7 +1553,19 @@
                                     <w:szCs w:val="40"/>
                                     <w:lang w:val="en-US"/>
                                   </w:rPr>
-                                  <w:t>RTBKit &amp; Graphite</w:t>
+                                  <w:t>RTBKit</w:t>
+                                </w:r>
+                                <w:proofErr w:type="spellEnd"/>
+                                <w:r>
+                                  <w:rPr>
+                                    <w:b/>
+                                    <w:bCs/>
+                                    <w:color w:val="4F81BD" w:themeColor="accent1"/>
+                                    <w:sz w:val="40"/>
+                                    <w:szCs w:val="40"/>
+                                    <w:lang w:val="en-US"/>
+                                  </w:rPr>
+                                  <w:t xml:space="preserve"> &amp; Graphite</w:t>
                                 </w:r>
                               </w:sdtContent>
                             </w:sdt>
@@ -1802,7 +1824,7 @@
                 <w:noProof/>
                 <w:webHidden/>
               </w:rPr>
-              <w:t>3</w:t>
+              <w:t>2</w:t>
             </w:r>
             <w:r>
               <w:rPr>
@@ -1872,7 +1894,7 @@
                 <w:noProof/>
                 <w:webHidden/>
               </w:rPr>
-              <w:t>4</w:t>
+              <w:t>3</w:t>
             </w:r>
             <w:r>
               <w:rPr>
@@ -2152,7 +2174,7 @@
                 <w:noProof/>
                 <w:webHidden/>
               </w:rPr>
-              <w:t>8</w:t>
+              <w:t>7</w:t>
             </w:r>
             <w:r>
               <w:rPr>
@@ -2222,7 +2244,7 @@
                 <w:noProof/>
                 <w:webHidden/>
               </w:rPr>
-              <w:t>14</w:t>
+              <w:t>13</w:t>
             </w:r>
             <w:r>
               <w:rPr>
@@ -2292,7 +2314,7 @@
                 <w:noProof/>
                 <w:webHidden/>
               </w:rPr>
-              <w:t>16</w:t>
+              <w:t>15</w:t>
             </w:r>
             <w:r>
               <w:rPr>
@@ -2362,7 +2384,7 @@
                 <w:noProof/>
                 <w:webHidden/>
               </w:rPr>
-              <w:t>16</w:t>
+              <w:t>15</w:t>
             </w:r>
             <w:r>
               <w:rPr>
@@ -2432,7 +2454,7 @@
                 <w:noProof/>
                 <w:webHidden/>
               </w:rPr>
-              <w:t>16</w:t>
+              <w:t>15</w:t>
             </w:r>
             <w:r>
               <w:rPr>
@@ -2502,7 +2524,7 @@
                 <w:noProof/>
                 <w:webHidden/>
               </w:rPr>
-              <w:t>17</w:t>
+              <w:t>16</w:t>
             </w:r>
             <w:r>
               <w:rPr>
@@ -2572,7 +2594,7 @@
                 <w:noProof/>
                 <w:webHidden/>
               </w:rPr>
-              <w:t>18</w:t>
+              <w:t>17</w:t>
             </w:r>
             <w:r>
               <w:rPr>
@@ -2642,7 +2664,7 @@
                 <w:noProof/>
                 <w:webHidden/>
               </w:rPr>
-              <w:t>19</w:t>
+              <w:t>18</w:t>
             </w:r>
             <w:r>
               <w:rPr>
@@ -2712,7 +2734,7 @@
                 <w:noProof/>
                 <w:webHidden/>
               </w:rPr>
-              <w:t>20</w:t>
+              <w:t>19</w:t>
             </w:r>
             <w:r>
               <w:rPr>
@@ -2782,7 +2804,7 @@
                 <w:noProof/>
                 <w:webHidden/>
               </w:rPr>
-              <w:t>21</w:t>
+              <w:t>20</w:t>
             </w:r>
             <w:r>
               <w:rPr>
@@ -2852,7 +2874,7 @@
                 <w:noProof/>
                 <w:webHidden/>
               </w:rPr>
-              <w:t>22</w:t>
+              <w:t>21</w:t>
             </w:r>
             <w:r>
               <w:rPr>
@@ -2921,7 +2943,7 @@
           <w:lang w:val="en-US"/>
         </w:rPr>
       </w:pPr>
-      <w:bookmarkStart w:id="8" w:name="_Toc420967651"/>
+      <w:bookmarkStart w:id="6" w:name="_Toc420967651"/>
       <w:r>
         <w:rPr>
           <w:rFonts w:eastAsiaTheme="majorEastAsia"/>
@@ -2929,7 +2951,7 @@
         </w:rPr>
         <w:t>Introduction</w:t>
       </w:r>
-      <w:bookmarkEnd w:id="8"/>
+      <w:bookmarkEnd w:id="6"/>
     </w:p>
     <w:p>
       <w:pPr>
@@ -2942,13 +2964,41 @@
         <w:rPr>
           <w:lang w:val="en-US"/>
         </w:rPr>
-        <w:t>The purpose of this document is to show you how to create an AWS EC2 using the existing RTBKit AIM I created and built from the source code.</w:t>
-      </w:r>
+        <w:t xml:space="preserve">The purpose of this document is to show you how to create an AWS EC2 using the existing </w:t>
+      </w:r>
+      <w:proofErr w:type="spellStart"/>
       <w:r>
         <w:rPr>
           <w:lang w:val="en-US"/>
         </w:rPr>
-        <w:t xml:space="preserve"> In addition, I also install RTBKit’s Mock Exchange and the Graphite visualization tool.</w:t>
+        <w:t>RTBKit</w:t>
+      </w:r>
+      <w:proofErr w:type="spellEnd"/>
+      <w:r>
+        <w:rPr>
+          <w:lang w:val="en-US"/>
+        </w:rPr>
+        <w:t xml:space="preserve"> AIM I created and built from the source code.</w:t>
+      </w:r>
+      <w:r>
+        <w:rPr>
+          <w:lang w:val="en-US"/>
+        </w:rPr>
+        <w:t xml:space="preserve"> In addition, I also install </w:t>
+      </w:r>
+      <w:proofErr w:type="spellStart"/>
+      <w:r>
+        <w:rPr>
+          <w:lang w:val="en-US"/>
+        </w:rPr>
+        <w:t>RTBKit’s</w:t>
+      </w:r>
+      <w:proofErr w:type="spellEnd"/>
+      <w:r>
+        <w:rPr>
+          <w:lang w:val="en-US"/>
+        </w:rPr>
+        <w:t xml:space="preserve"> Mock Exchange and the Graphite visualization tool.</w:t>
       </w:r>
     </w:p>
     <w:p>
@@ -2967,7 +3017,7 @@
           <w:lang w:val="en-US"/>
         </w:rPr>
       </w:pPr>
-      <w:bookmarkStart w:id="9" w:name="_Toc420967652"/>
+      <w:bookmarkStart w:id="7" w:name="_Toc420967652"/>
       <w:r>
         <w:rPr>
           <w:rFonts w:eastAsiaTheme="majorEastAsia"/>
@@ -2987,9 +3037,41 @@
           <w:rFonts w:eastAsiaTheme="majorEastAsia"/>
           <w:lang w:val="en-US"/>
         </w:rPr>
-        <w:t xml:space="preserve"> in N.Virginia (Close to Google AdX datacenter)</w:t>
-      </w:r>
-      <w:bookmarkEnd w:id="9"/>
+        <w:t xml:space="preserve"> in </w:t>
+      </w:r>
+      <w:proofErr w:type="spellStart"/>
+      <w:r>
+        <w:rPr>
+          <w:rFonts w:eastAsiaTheme="majorEastAsia"/>
+          <w:lang w:val="en-US"/>
+        </w:rPr>
+        <w:t>N.Virginia</w:t>
+      </w:r>
+      <w:proofErr w:type="spellEnd"/>
+      <w:r>
+        <w:rPr>
+          <w:rFonts w:eastAsiaTheme="majorEastAsia"/>
+          <w:lang w:val="en-US"/>
+        </w:rPr>
+        <w:t xml:space="preserve"> (Close to Google </w:t>
+      </w:r>
+      <w:proofErr w:type="spellStart"/>
+      <w:r>
+        <w:rPr>
+          <w:rFonts w:eastAsiaTheme="majorEastAsia"/>
+          <w:lang w:val="en-US"/>
+        </w:rPr>
+        <w:t>AdX</w:t>
+      </w:r>
+      <w:proofErr w:type="spellEnd"/>
+      <w:r>
+        <w:rPr>
+          <w:rFonts w:eastAsiaTheme="majorEastAsia"/>
+          <w:lang w:val="en-US"/>
+        </w:rPr>
+        <w:t xml:space="preserve"> datacenter)</w:t>
+      </w:r>
+      <w:bookmarkEnd w:id="7"/>
     </w:p>
     <w:p>
       <w:pPr>
@@ -3088,11 +3170,13 @@
       <w:pPr>
         <w:pStyle w:val="Heading2"/>
       </w:pPr>
-      <w:bookmarkStart w:id="10" w:name="_Toc420967653"/>
+      <w:bookmarkStart w:id="8" w:name="_Toc420967653"/>
+      <w:bookmarkStart w:id="9" w:name="_GoBack"/>
+      <w:bookmarkEnd w:id="9"/>
       <w:r>
         <w:t>Select an m3.xlarge instance</w:t>
       </w:r>
-      <w:bookmarkEnd w:id="10"/>
+      <w:bookmarkEnd w:id="8"/>
     </w:p>
     <w:p>
       <w:r>
@@ -3190,7 +3274,15 @@
         <w:t>you the right to download the key pair.</w:t>
       </w:r>
       <w:r>
-        <w:t xml:space="preserve"> So save you .pem file in a safe place.</w:t>
+        <w:t xml:space="preserve"> So save you .</w:t>
+      </w:r>
+      <w:proofErr w:type="spellStart"/>
+      <w:r>
+        <w:t>pem</w:t>
+      </w:r>
+      <w:proofErr w:type="spellEnd"/>
+      <w:r>
+        <w:t xml:space="preserve"> file in a safe place.</w:t>
       </w:r>
     </w:p>
     <w:p>
@@ -3239,7 +3331,7 @@
       <w:pPr>
         <w:pStyle w:val="Heading1"/>
       </w:pPr>
-      <w:bookmarkStart w:id="11" w:name="_Toc420967654"/>
+      <w:bookmarkStart w:id="10" w:name="_Toc420967654"/>
       <w:r>
         <w:lastRenderedPageBreak/>
         <w:t>SSH in</w:t>
@@ -3247,28 +3339,44 @@
       <w:r>
         <w:t xml:space="preserve"> your AWS EC2 Instance</w:t>
       </w:r>
+      <w:bookmarkEnd w:id="10"/>
+    </w:p>
+    <w:p>
+      <w:pPr>
+        <w:pStyle w:val="Heading2"/>
+      </w:pPr>
+      <w:bookmarkStart w:id="11" w:name="_Toc420967655"/>
+      <w:r>
+        <w:t xml:space="preserve">Need to </w:t>
+      </w:r>
+      <w:r>
+        <w:t>generate your PPK file</w:t>
+      </w:r>
       <w:bookmarkEnd w:id="11"/>
     </w:p>
-    <w:p>
-      <w:pPr>
-        <w:pStyle w:val="Heading2"/>
-      </w:pPr>
-      <w:bookmarkStart w:id="12" w:name="_Toc420967655"/>
-      <w:r>
-        <w:t xml:space="preserve">Need to </w:t>
-      </w:r>
-      <w:r>
-        <w:t>generate your PPK file</w:t>
-      </w:r>
-      <w:bookmarkEnd w:id="12"/>
-    </w:p>
     <w:p/>
     <w:p>
       <w:pPr>
         <w:ind w:left="720"/>
       </w:pPr>
       <w:r>
-        <w:t>You will need PuTTY Key Generator to generate your .ppk file</w:t>
+        <w:t xml:space="preserve">You will need </w:t>
+      </w:r>
+      <w:proofErr w:type="spellStart"/>
+      <w:r>
+        <w:t>PuTTY</w:t>
+      </w:r>
+      <w:proofErr w:type="spellEnd"/>
+      <w:r>
+        <w:t xml:space="preserve"> Key Generator to generate your .</w:t>
+      </w:r>
+      <w:proofErr w:type="spellStart"/>
+      <w:r>
+        <w:t>ppk</w:t>
+      </w:r>
+      <w:proofErr w:type="spellEnd"/>
+      <w:r>
+        <w:t xml:space="preserve"> file</w:t>
       </w:r>
     </w:p>
     <w:p>
@@ -3296,11 +3404,11 @@
       <w:pPr>
         <w:pStyle w:val="Heading2"/>
       </w:pPr>
-      <w:bookmarkStart w:id="13" w:name="_Toc420967656"/>
+      <w:bookmarkStart w:id="12" w:name="_Toc420967656"/>
       <w:r>
         <w:t>Create PPK file from PEM – Using Putty to connect to EC2</w:t>
       </w:r>
-      <w:bookmarkEnd w:id="13"/>
+      <w:bookmarkEnd w:id="12"/>
     </w:p>
     <w:p/>
     <w:p>
@@ -3321,7 +3429,15 @@
         <w:ind w:left="720"/>
       </w:pPr>
       <w:r>
-        <w:t>First import you .pem file</w:t>
+        <w:t>First import you .</w:t>
+      </w:r>
+      <w:proofErr w:type="spellStart"/>
+      <w:r>
+        <w:t>pem</w:t>
+      </w:r>
+      <w:proofErr w:type="spellEnd"/>
+      <w:r>
+        <w:t xml:space="preserve"> file</w:t>
       </w:r>
     </w:p>
     <w:p>
@@ -3476,13 +3592,23 @@
     </w:p>
     <w:p>
       <w:r>
-        <w:t>Please save your .ppk file in a safe place.</w:t>
-      </w:r>
-    </w:p>
-    <w:p>
+        <w:t>Please save your .</w:t>
+      </w:r>
+      <w:proofErr w:type="spellStart"/>
+      <w:r>
+        <w:t>ppk</w:t>
+      </w:r>
+      <w:proofErr w:type="spellEnd"/>
+      <w:r>
+        <w:t xml:space="preserve"> file in a safe place.</w:t>
+      </w:r>
+    </w:p>
+    <w:p>
+      <w:proofErr w:type="gramStart"/>
       <w:r>
         <w:t>Done.</w:t>
       </w:r>
+      <w:proofErr w:type="gramEnd"/>
     </w:p>
     <w:p>
       <w:pPr>
@@ -3491,7 +3617,7 @@
       <w:r>
         <w:br w:type="page"/>
       </w:r>
-      <w:bookmarkStart w:id="14" w:name="_Toc420967657"/>
+      <w:bookmarkStart w:id="13" w:name="_Toc420967657"/>
       <w:r>
         <w:lastRenderedPageBreak/>
         <w:t>Prepare</w:t>
@@ -3499,7 +3625,7 @@
       <w:r>
         <w:t xml:space="preserve"> to login your AWS EC2 using your .PPK file</w:t>
       </w:r>
-      <w:bookmarkEnd w:id="14"/>
+      <w:bookmarkEnd w:id="13"/>
     </w:p>
     <w:p/>
     <w:p>
@@ -3657,8 +3783,13 @@
     </w:p>
     <w:p>
       <w:r>
-        <w:t>Enter Auto-login username = ubuntu</w:t>
-      </w:r>
+        <w:t xml:space="preserve">Enter Auto-login username = </w:t>
+      </w:r>
+      <w:proofErr w:type="spellStart"/>
+      <w:r>
+        <w:t>ubuntu</w:t>
+      </w:r>
+      <w:proofErr w:type="spellEnd"/>
     </w:p>
     <w:p/>
     <w:p>
@@ -3850,15 +3981,35 @@
       </w:r>
     </w:p>
     <w:p>
-      <w:r>
-        <w:t xml:space="preserve">sudo su </w:t>
+      <w:proofErr w:type="spellStart"/>
+      <w:proofErr w:type="gramStart"/>
+      <w:r>
+        <w:t>sudo</w:t>
+      </w:r>
+      <w:proofErr w:type="spellEnd"/>
+      <w:proofErr w:type="gramEnd"/>
+      <w:r>
+        <w:t xml:space="preserve"> </w:t>
+      </w:r>
+      <w:proofErr w:type="spellStart"/>
+      <w:r>
+        <w:t>su</w:t>
+      </w:r>
+      <w:proofErr w:type="spellEnd"/>
+      <w:r>
+        <w:t xml:space="preserve"> </w:t>
       </w:r>
       <w:r>
         <w:t>-</w:t>
       </w:r>
       <w:r>
-        <w:t xml:space="preserve"> rtbkit</w:t>
-      </w:r>
+        <w:t xml:space="preserve"> </w:t>
+      </w:r>
+      <w:proofErr w:type="spellStart"/>
+      <w:r>
+        <w:t>rtbkit</w:t>
+      </w:r>
+      <w:proofErr w:type="spellEnd"/>
     </w:p>
     <w:p>
       <w:pPr>
@@ -3869,9 +4020,17 @@
       <w:pPr>
         <w:pStyle w:val="Heading1"/>
       </w:pPr>
-      <w:bookmarkStart w:id="15" w:name="_Toc420967658"/>
-      <w:r>
-        <w:t xml:space="preserve">Test your RTBKit Stack making </w:t>
+      <w:bookmarkStart w:id="14" w:name="_Toc420967658"/>
+      <w:r>
+        <w:t xml:space="preserve">Test your </w:t>
+      </w:r>
+      <w:proofErr w:type="spellStart"/>
+      <w:r>
+        <w:t>RTBKit</w:t>
+      </w:r>
+      <w:proofErr w:type="spellEnd"/>
+      <w:r>
+        <w:t xml:space="preserve"> Stack making </w:t>
       </w:r>
       <w:r>
         <w:t xml:space="preserve">sure </w:t>
@@ -3879,7 +4038,7 @@
       <w:r>
         <w:t>every core module is working</w:t>
       </w:r>
-      <w:bookmarkEnd w:id="15"/>
+      <w:bookmarkEnd w:id="14"/>
     </w:p>
     <w:p>
       <w:pPr>
@@ -3893,7 +4052,15 @@
     </w:p>
     <w:p>
       <w:r>
-        <w:t>For now do it manually so that you know how to start each RTBKit module.</w:t>
+        <w:t xml:space="preserve">For now do it manually so that you know how to start each </w:t>
+      </w:r>
+      <w:proofErr w:type="spellStart"/>
+      <w:r>
+        <w:t>RTBKit</w:t>
+      </w:r>
+      <w:proofErr w:type="spellEnd"/>
+      <w:r>
+        <w:t xml:space="preserve"> module.</w:t>
       </w:r>
     </w:p>
     <w:p>
@@ -4025,8 +4192,20 @@
           <w:szCs w:val="20"/>
           <w:bdr w:val="none" w:sz="0" w:space="0" w:color="auto" w:frame="1"/>
         </w:rPr>
-        <w:t>Start Redis</w:t>
-      </w:r>
+        <w:t xml:space="preserve">Start </w:t>
+      </w:r>
+      <w:proofErr w:type="spellStart"/>
+      <w:r>
+        <w:rPr>
+          <w:rFonts w:ascii="Consolas" w:eastAsia="Times New Roman" w:hAnsi="Consolas" w:cs="Consolas"/>
+          <w:color w:val="333333"/>
+          <w:sz w:val="20"/>
+          <w:szCs w:val="20"/>
+          <w:bdr w:val="none" w:sz="0" w:space="0" w:color="auto" w:frame="1"/>
+        </w:rPr>
+        <w:t>Redis</w:t>
+      </w:r>
+      <w:proofErr w:type="spellEnd"/>
     </w:p>
     <w:p>
       <w:pPr>
@@ -4090,6 +4269,7 @@
           <w:bdr w:val="none" w:sz="0" w:space="0" w:color="auto" w:frame="1"/>
         </w:rPr>
       </w:pPr>
+      <w:proofErr w:type="gramStart"/>
       <w:r>
         <w:rPr>
           <w:rFonts w:ascii="Consolas" w:eastAsia="Times New Roman" w:hAnsi="Consolas" w:cs="Consolas"/>
@@ -4098,8 +4278,9 @@
           <w:szCs w:val="20"/>
           <w:bdr w:val="none" w:sz="0" w:space="0" w:color="auto" w:frame="1"/>
         </w:rPr>
-        <w:t xml:space="preserve">cd </w:t>
-      </w:r>
+        <w:t>cd</w:t>
+      </w:r>
+      <w:proofErr w:type="gramEnd"/>
       <w:r>
         <w:rPr>
           <w:rFonts w:ascii="Consolas" w:eastAsia="Times New Roman" w:hAnsi="Consolas" w:cs="Consolas"/>
@@ -4108,8 +4289,74 @@
           <w:szCs w:val="20"/>
           <w:bdr w:val="none" w:sz="0" w:space="0" w:color="auto" w:frame="1"/>
         </w:rPr>
-        <w:t>/home/rtbkit/rtbkit/rtbkit</w:t>
-      </w:r>
+        <w:t xml:space="preserve"> </w:t>
+      </w:r>
+      <w:r>
+        <w:rPr>
+          <w:rFonts w:ascii="Consolas" w:eastAsia="Times New Roman" w:hAnsi="Consolas" w:cs="Consolas"/>
+          <w:color w:val="333333"/>
+          <w:sz w:val="20"/>
+          <w:szCs w:val="20"/>
+          <w:bdr w:val="none" w:sz="0" w:space="0" w:color="auto" w:frame="1"/>
+        </w:rPr>
+        <w:t>/home/</w:t>
+      </w:r>
+      <w:proofErr w:type="spellStart"/>
+      <w:r>
+        <w:rPr>
+          <w:rFonts w:ascii="Consolas" w:eastAsia="Times New Roman" w:hAnsi="Consolas" w:cs="Consolas"/>
+          <w:color w:val="333333"/>
+          <w:sz w:val="20"/>
+          <w:szCs w:val="20"/>
+          <w:bdr w:val="none" w:sz="0" w:space="0" w:color="auto" w:frame="1"/>
+        </w:rPr>
+        <w:t>rtbkit</w:t>
+      </w:r>
+      <w:proofErr w:type="spellEnd"/>
+      <w:r>
+        <w:rPr>
+          <w:rFonts w:ascii="Consolas" w:eastAsia="Times New Roman" w:hAnsi="Consolas" w:cs="Consolas"/>
+          <w:color w:val="333333"/>
+          <w:sz w:val="20"/>
+          <w:szCs w:val="20"/>
+          <w:bdr w:val="none" w:sz="0" w:space="0" w:color="auto" w:frame="1"/>
+        </w:rPr>
+        <w:t>/</w:t>
+      </w:r>
+      <w:proofErr w:type="spellStart"/>
+      <w:r>
+        <w:rPr>
+          <w:rFonts w:ascii="Consolas" w:eastAsia="Times New Roman" w:hAnsi="Consolas" w:cs="Consolas"/>
+          <w:color w:val="333333"/>
+          <w:sz w:val="20"/>
+          <w:szCs w:val="20"/>
+          <w:bdr w:val="none" w:sz="0" w:space="0" w:color="auto" w:frame="1"/>
+        </w:rPr>
+        <w:t>rtbkit</w:t>
+      </w:r>
+      <w:proofErr w:type="spellEnd"/>
+      <w:r>
+        <w:rPr>
+          <w:rFonts w:ascii="Consolas" w:eastAsia="Times New Roman" w:hAnsi="Consolas" w:cs="Consolas"/>
+          <w:color w:val="333333"/>
+          <w:sz w:val="20"/>
+          <w:szCs w:val="20"/>
+          <w:bdr w:val="none" w:sz="0" w:space="0" w:color="auto" w:frame="1"/>
+        </w:rPr>
+        <w:t>/</w:t>
+      </w:r>
+      <w:proofErr w:type="spellStart"/>
+      <w:r>
+        <w:rPr>
+          <w:rFonts w:ascii="Consolas" w:eastAsia="Times New Roman" w:hAnsi="Consolas" w:cs="Consolas"/>
+          <w:color w:val="333333"/>
+          <w:sz w:val="20"/>
+          <w:szCs w:val="20"/>
+          <w:bdr w:val="none" w:sz="0" w:space="0" w:color="auto" w:frame="1"/>
+        </w:rPr>
+        <w:t>rtbkit</w:t>
+      </w:r>
+      <w:proofErr w:type="spellEnd"/>
     </w:p>
     <w:p>
       <w:pPr>
@@ -4123,6 +4370,8 @@
           <w:bdr w:val="none" w:sz="0" w:space="0" w:color="auto" w:frame="1"/>
         </w:rPr>
       </w:pPr>
+      <w:proofErr w:type="spellStart"/>
+      <w:proofErr w:type="gramStart"/>
       <w:r>
         <w:rPr>
           <w:rStyle w:val="HTMLCode"/>
@@ -4130,8 +4379,39 @@
           <w:color w:val="333333"/>
           <w:bdr w:val="none" w:sz="0" w:space="0" w:color="auto" w:frame="1"/>
         </w:rPr>
-        <w:t>redis-server ./sample.redis.conf</w:t>
-      </w:r>
+        <w:t>redis</w:t>
+      </w:r>
+      <w:proofErr w:type="spellEnd"/>
+      <w:r>
+        <w:rPr>
+          <w:rStyle w:val="HTMLCode"/>
+          <w:rFonts w:ascii="Consolas" w:hAnsi="Consolas" w:cs="Consolas"/>
+          <w:color w:val="333333"/>
+          <w:bdr w:val="none" w:sz="0" w:space="0" w:color="auto" w:frame="1"/>
+        </w:rPr>
+        <w:t>-server</w:t>
+      </w:r>
+      <w:proofErr w:type="gramEnd"/>
+      <w:r>
+        <w:rPr>
+          <w:rStyle w:val="HTMLCode"/>
+          <w:rFonts w:ascii="Consolas" w:hAnsi="Consolas" w:cs="Consolas"/>
+          <w:color w:val="333333"/>
+          <w:bdr w:val="none" w:sz="0" w:space="0" w:color="auto" w:frame="1"/>
+        </w:rPr>
+        <w:t xml:space="preserve"> ./</w:t>
+      </w:r>
+      <w:proofErr w:type="spellStart"/>
+      <w:r>
+        <w:rPr>
+          <w:rStyle w:val="HTMLCode"/>
+          <w:rFonts w:ascii="Consolas" w:hAnsi="Consolas" w:cs="Consolas"/>
+          <w:color w:val="333333"/>
+          <w:bdr w:val="none" w:sz="0" w:space="0" w:color="auto" w:frame="1"/>
+        </w:rPr>
+        <w:t>sample.redis.conf</w:t>
+      </w:r>
+      <w:proofErr w:type="spellEnd"/>
     </w:p>
     <w:p>
       <w:pPr>
@@ -4268,8 +4548,31 @@
       <w:pPr>
         <w:ind w:firstLine="360"/>
       </w:pPr>
-      <w:r>
-        <w:t>sudo su - rtbkit to login again</w:t>
+      <w:proofErr w:type="spellStart"/>
+      <w:proofErr w:type="gramStart"/>
+      <w:r>
+        <w:t>sudo</w:t>
+      </w:r>
+      <w:proofErr w:type="spellEnd"/>
+      <w:proofErr w:type="gramEnd"/>
+      <w:r>
+        <w:t xml:space="preserve"> </w:t>
+      </w:r>
+      <w:proofErr w:type="spellStart"/>
+      <w:r>
+        <w:t>su</w:t>
+      </w:r>
+      <w:proofErr w:type="spellEnd"/>
+      <w:r>
+        <w:t xml:space="preserve"> - </w:t>
+      </w:r>
+      <w:proofErr w:type="spellStart"/>
+      <w:r>
+        <w:t>rtbkit</w:t>
+      </w:r>
+      <w:proofErr w:type="spellEnd"/>
+      <w:r>
+        <w:t xml:space="preserve"> to login again</w:t>
       </w:r>
       <w:r>
         <w:br w:type="page"/>
@@ -4305,6 +4608,8 @@
           <w:bdr w:val="none" w:sz="0" w:space="0" w:color="auto" w:frame="1"/>
         </w:rPr>
       </w:pPr>
+      <w:proofErr w:type="spellStart"/>
+      <w:proofErr w:type="gramStart"/>
       <w:r>
         <w:rPr>
           <w:rStyle w:val="HTMLCode"/>
@@ -4312,7 +4617,38 @@
           <w:color w:val="333333"/>
           <w:bdr w:val="none" w:sz="0" w:space="0" w:color="auto" w:frame="1"/>
         </w:rPr>
-        <w:t>sudo -i /opt/graphite/bin/carbon-cache.py start</w:t>
+        <w:t>sudo</w:t>
+      </w:r>
+      <w:proofErr w:type="spellEnd"/>
+      <w:proofErr w:type="gramEnd"/>
+      <w:r>
+        <w:rPr>
+          <w:rStyle w:val="HTMLCode"/>
+          <w:rFonts w:ascii="Consolas" w:eastAsia="MS Mincho" w:hAnsi="Consolas" w:cs="Consolas"/>
+          <w:color w:val="333333"/>
+          <w:bdr w:val="none" w:sz="0" w:space="0" w:color="auto" w:frame="1"/>
+        </w:rPr>
+        <w:t xml:space="preserve"> -</w:t>
+      </w:r>
+      <w:proofErr w:type="spellStart"/>
+      <w:r>
+        <w:rPr>
+          <w:rStyle w:val="HTMLCode"/>
+          <w:rFonts w:ascii="Consolas" w:eastAsia="MS Mincho" w:hAnsi="Consolas" w:cs="Consolas"/>
+          <w:color w:val="333333"/>
+          <w:bdr w:val="none" w:sz="0" w:space="0" w:color="auto" w:frame="1"/>
+        </w:rPr>
+        <w:t>i</w:t>
+      </w:r>
+      <w:proofErr w:type="spellEnd"/>
+      <w:r>
+        <w:rPr>
+          <w:rStyle w:val="HTMLCode"/>
+          <w:rFonts w:ascii="Consolas" w:eastAsia="MS Mincho" w:hAnsi="Consolas" w:cs="Consolas"/>
+          <w:color w:val="333333"/>
+          <w:bdr w:val="none" w:sz="0" w:space="0" w:color="auto" w:frame="1"/>
+        </w:rPr>
+        <w:t xml:space="preserve"> /opt/graphite/bin/carbon-cache.py start</w:t>
       </w:r>
     </w:p>
     <w:p>
@@ -4356,9 +4692,19 @@
         <w:pStyle w:val="ListParagraph"/>
         <w:ind w:left="360"/>
       </w:pPr>
-      <w:r>
-        <w:t>cd rtbkit</w:t>
-      </w:r>
+      <w:proofErr w:type="gramStart"/>
+      <w:r>
+        <w:t>cd</w:t>
+      </w:r>
+      <w:proofErr w:type="gramEnd"/>
+      <w:r>
+        <w:t xml:space="preserve"> </w:t>
+      </w:r>
+      <w:proofErr w:type="spellStart"/>
+      <w:r>
+        <w:t>rtbkit</w:t>
+      </w:r>
+      <w:proofErr w:type="spellEnd"/>
     </w:p>
     <w:p>
       <w:pPr>
@@ -4366,8 +4712,13 @@
         <w:ind w:left="360"/>
       </w:pPr>
       <w:r>
-        <w:t>./build/x86_64/bin/mock_exchange_runner</w:t>
-      </w:r>
+        <w:t>./build/x86_64/bin/</w:t>
+      </w:r>
+      <w:proofErr w:type="spellStart"/>
+      <w:r>
+        <w:t>mock_exchange_runner</w:t>
+      </w:r>
+      <w:proofErr w:type="spellEnd"/>
     </w:p>
     <w:p>
       <w:pPr>
@@ -4384,7 +4735,15 @@
         </w:numPr>
       </w:pPr>
       <w:r>
-        <w:t>Finally start rtbkit stack</w:t>
+        <w:t xml:space="preserve">Finally start </w:t>
+      </w:r>
+      <w:proofErr w:type="spellStart"/>
+      <w:r>
+        <w:t>rtbkit</w:t>
+      </w:r>
+      <w:proofErr w:type="spellEnd"/>
+      <w:r>
+        <w:t xml:space="preserve"> stack</w:t>
       </w:r>
     </w:p>
     <w:p>
@@ -4407,18 +4766,48 @@
         <w:pStyle w:val="ListParagraph"/>
         <w:ind w:left="360"/>
       </w:pPr>
-      <w:r>
-        <w:t>sudo su – rtbkit</w:t>
-      </w:r>
+      <w:proofErr w:type="spellStart"/>
+      <w:proofErr w:type="gramStart"/>
+      <w:r>
+        <w:t>sudo</w:t>
+      </w:r>
+      <w:proofErr w:type="spellEnd"/>
+      <w:proofErr w:type="gramEnd"/>
+      <w:r>
+        <w:t xml:space="preserve"> </w:t>
+      </w:r>
+      <w:proofErr w:type="spellStart"/>
+      <w:r>
+        <w:t>su</w:t>
+      </w:r>
+      <w:proofErr w:type="spellEnd"/>
+      <w:r>
+        <w:t xml:space="preserve"> – </w:t>
+      </w:r>
+      <w:proofErr w:type="spellStart"/>
+      <w:r>
+        <w:t>rtbkit</w:t>
+      </w:r>
+      <w:proofErr w:type="spellEnd"/>
     </w:p>
     <w:p>
       <w:pPr>
         <w:pStyle w:val="ListParagraph"/>
         <w:ind w:left="360"/>
       </w:pPr>
-      <w:r>
-        <w:t>cd rtbkit</w:t>
-      </w:r>
+      <w:proofErr w:type="gramStart"/>
+      <w:r>
+        <w:t>cd</w:t>
+      </w:r>
+      <w:proofErr w:type="gramEnd"/>
+      <w:r>
+        <w:t xml:space="preserve"> </w:t>
+      </w:r>
+      <w:proofErr w:type="spellStart"/>
+      <w:r>
+        <w:t>rtbkit</w:t>
+      </w:r>
+      <w:proofErr w:type="spellEnd"/>
     </w:p>
     <w:p>
       <w:pPr>
@@ -4441,7 +4830,15 @@
         <w:ind w:left="360"/>
       </w:pPr>
       <w:r>
-        <w:t>This will start the tmux session</w:t>
+        <w:t xml:space="preserve">This will start the </w:t>
+      </w:r>
+      <w:proofErr w:type="spellStart"/>
+      <w:r>
+        <w:t>tmux</w:t>
+      </w:r>
+      <w:proofErr w:type="spellEnd"/>
+      <w:r>
+        <w:t xml:space="preserve"> session</w:t>
       </w:r>
     </w:p>
     <w:p>
@@ -4472,6 +4869,7 @@
           <w:color w:val="333333"/>
         </w:rPr>
       </w:pPr>
+      <w:proofErr w:type="gramStart"/>
       <w:r>
         <w:rPr>
           <w:rStyle w:val="HTMLCode"/>
@@ -4479,7 +4877,17 @@
           <w:color w:val="333333"/>
           <w:bdr w:val="none" w:sz="0" w:space="0" w:color="auto" w:frame="1"/>
         </w:rPr>
-        <w:t>curl http://localhost:9985/v1/accounts</w:t>
+        <w:t>curl</w:t>
+      </w:r>
+      <w:proofErr w:type="gramEnd"/>
+      <w:r>
+        <w:rPr>
+          <w:rStyle w:val="HTMLCode"/>
+          <w:rFonts w:ascii="Consolas" w:hAnsi="Consolas" w:cs="Consolas"/>
+          <w:color w:val="333333"/>
+          <w:bdr w:val="none" w:sz="0" w:space="0" w:color="auto" w:frame="1"/>
+        </w:rPr>
+        <w:t xml:space="preserve"> http://localhost:9985/v1/accounts</w:t>
       </w:r>
     </w:p>
     <w:p>
@@ -4512,6 +4920,7 @@
           <w:bdr w:val="none" w:sz="0" w:space="0" w:color="auto" w:frame="1"/>
         </w:rPr>
       </w:pPr>
+      <w:proofErr w:type="gramStart"/>
       <w:r>
         <w:rPr>
           <w:rStyle w:val="HTMLCode"/>
@@ -4519,20 +4928,30 @@
           <w:color w:val="333333"/>
           <w:bdr w:val="none" w:sz="0" w:space="0" w:color="auto" w:frame="1"/>
         </w:rPr>
-        <w:t>curl http://localhost:9985/v1/accounts/hello/budget -d '{ "USD/1M": 123456789 }'</w:t>
-      </w:r>
-    </w:p>
-    <w:p>
-      <w:pPr>
-        <w:pStyle w:val="HTMLPreformatted"/>
-        <w:shd w:val="clear" w:color="auto" w:fill="F7F7F7"/>
-        <w:ind w:left="360"/>
+        <w:t>curl</w:t>
+      </w:r>
+      <w:proofErr w:type="gramEnd"/>
+      <w:r>
         <w:rPr>
           <w:rStyle w:val="HTMLCode"/>
           <w:rFonts w:ascii="Consolas" w:hAnsi="Consolas" w:cs="Consolas"/>
           <w:color w:val="333333"/>
           <w:bdr w:val="none" w:sz="0" w:space="0" w:color="auto" w:frame="1"/>
         </w:rPr>
+        <w:t xml:space="preserve"> http://localhost:9985/v1/accounts/hello/budget -d '{ "USD/1M": 123456789 }'</w:t>
+      </w:r>
+    </w:p>
+    <w:p>
+      <w:pPr>
+        <w:pStyle w:val="HTMLPreformatted"/>
+        <w:shd w:val="clear" w:color="auto" w:fill="F7F7F7"/>
+        <w:ind w:left="360"/>
+        <w:rPr>
+          <w:rStyle w:val="HTMLCode"/>
+          <w:rFonts w:ascii="Consolas" w:hAnsi="Consolas" w:cs="Consolas"/>
+          <w:color w:val="333333"/>
+          <w:bdr w:val="none" w:sz="0" w:space="0" w:color="auto" w:frame="1"/>
+        </w:rPr>
       </w:pPr>
     </w:p>
     <w:p>
@@ -4547,43 +4966,57 @@
           <w:rFonts w:eastAsia="MS Mincho"/>
         </w:rPr>
       </w:pPr>
-      <w:bookmarkStart w:id="16" w:name="_Toc420967659"/>
+      <w:bookmarkStart w:id="15" w:name="_Toc420967659"/>
       <w:r>
         <w:rPr>
           <w:rFonts w:eastAsia="MS Mincho"/>
         </w:rPr>
         <w:lastRenderedPageBreak/>
-        <w:t>Setup Graphite WebApp for Visualization</w:t>
+        <w:t xml:space="preserve">Setup Graphite </w:t>
+      </w:r>
+      <w:proofErr w:type="spellStart"/>
+      <w:r>
+        <w:rPr>
+          <w:rFonts w:eastAsia="MS Mincho"/>
+        </w:rPr>
+        <w:t>WebApp</w:t>
+      </w:r>
+      <w:proofErr w:type="spellEnd"/>
+      <w:r>
+        <w:rPr>
+          <w:rFonts w:eastAsia="MS Mincho"/>
+        </w:rPr>
+        <w:t xml:space="preserve"> for Visualization</w:t>
+      </w:r>
+      <w:bookmarkEnd w:id="15"/>
+    </w:p>
+    <w:p>
+      <w:pPr>
+        <w:pStyle w:val="Heading2"/>
+      </w:pPr>
+      <w:bookmarkStart w:id="16" w:name="_Toc420967660"/>
+      <w:r>
+        <w:t xml:space="preserve">Add </w:t>
+      </w:r>
+      <w:r>
+        <w:t xml:space="preserve">new rules for the </w:t>
+      </w:r>
+      <w:r>
+        <w:t>Security Group</w:t>
+      </w:r>
+      <w:r>
+        <w:t xml:space="preserve"> </w:t>
+      </w:r>
+      <w:r>
+        <w:t>in</w:t>
+      </w:r>
+      <w:r>
+        <w:t xml:space="preserve"> you AWS EC2</w:t>
+      </w:r>
+      <w:r>
+        <w:t xml:space="preserve"> for Graphite</w:t>
       </w:r>
       <w:bookmarkEnd w:id="16"/>
-    </w:p>
-    <w:p>
-      <w:pPr>
-        <w:pStyle w:val="Heading2"/>
-      </w:pPr>
-      <w:bookmarkStart w:id="17" w:name="_Toc420967660"/>
-      <w:r>
-        <w:t xml:space="preserve">Add </w:t>
-      </w:r>
-      <w:r>
-        <w:t xml:space="preserve">new rules for the </w:t>
-      </w:r>
-      <w:r>
-        <w:t>Security Group</w:t>
-      </w:r>
-      <w:r>
-        <w:t xml:space="preserve"> </w:t>
-      </w:r>
-      <w:r>
-        <w:t>in</w:t>
-      </w:r>
-      <w:r>
-        <w:t xml:space="preserve"> you AWS EC2</w:t>
-      </w:r>
-      <w:r>
-        <w:t xml:space="preserve"> for Graphite</w:t>
-      </w:r>
-      <w:bookmarkEnd w:id="17"/>
     </w:p>
     <w:p>
       <w:pPr>
@@ -4671,7 +5104,7 @@
           <w:szCs w:val="26"/>
         </w:rPr>
       </w:pPr>
-      <w:bookmarkStart w:id="18" w:name="_Toc420967661"/>
+      <w:bookmarkStart w:id="17" w:name="_Toc420967661"/>
       <w:r>
         <w:rPr>
           <w:rStyle w:val="HTMLCode"/>
@@ -4681,7 +5114,7 @@
         </w:rPr>
         <w:t>Launch Graphite</w:t>
       </w:r>
-      <w:bookmarkEnd w:id="18"/>
+      <w:bookmarkEnd w:id="17"/>
     </w:p>
     <w:p>
       <w:pPr>
@@ -4785,11 +5218,11 @@
       <w:pPr>
         <w:pStyle w:val="Heading3"/>
       </w:pPr>
-      <w:bookmarkStart w:id="19" w:name="_Toc420967662"/>
+      <w:bookmarkStart w:id="18" w:name="_Toc420967662"/>
       <w:r>
         <w:t>Let’s use Graphite to visualize bidding information</w:t>
       </w:r>
-      <w:bookmarkEnd w:id="19"/>
+      <w:bookmarkEnd w:id="18"/>
     </w:p>
     <w:p/>
     <w:p>
@@ -4863,7 +5296,7 @@
       <w:pPr>
         <w:pStyle w:val="Heading3"/>
       </w:pPr>
-      <w:bookmarkStart w:id="20" w:name="_Toc420967663"/>
+      <w:bookmarkStart w:id="19" w:name="_Toc420967663"/>
       <w:r>
         <w:lastRenderedPageBreak/>
         <w:t xml:space="preserve">Create </w:t>
@@ -4874,7 +5307,7 @@
       <w:r>
         <w:t>custom graph</w:t>
       </w:r>
-      <w:bookmarkEnd w:id="20"/>
+      <w:bookmarkEnd w:id="19"/>
     </w:p>
     <w:p/>
     <w:p>
@@ -4890,8 +5323,13 @@
           <w:numId w:val="2"/>
         </w:numPr>
       </w:pPr>
-      <w:r>
-        <w:t>rtb-test.router.mock.auctionReceived (blue)</w:t>
+      <w:proofErr w:type="spellStart"/>
+      <w:r>
+        <w:t>rtb-test.router.mock.auctionReceived</w:t>
+      </w:r>
+      <w:proofErr w:type="spellEnd"/>
+      <w:r>
+        <w:t xml:space="preserve"> (blue)</w:t>
       </w:r>
     </w:p>
     <w:p>
@@ -4902,8 +5340,13 @@
           <w:numId w:val="2"/>
         </w:numPr>
       </w:pPr>
-      <w:r>
-        <w:t>rtb-test.router.bid (green)</w:t>
+      <w:proofErr w:type="spellStart"/>
+      <w:r>
+        <w:t>rtb-test.router.bid</w:t>
+      </w:r>
+      <w:proofErr w:type="spellEnd"/>
+      <w:r>
+        <w:t xml:space="preserve"> (green)</w:t>
       </w:r>
     </w:p>
     <w:p>
@@ -4914,8 +5357,13 @@
           <w:numId w:val="2"/>
         </w:numPr>
       </w:pPr>
-      <w:r>
-        <w:t>rtb-test.postAuction.processedWin (red)</w:t>
+      <w:proofErr w:type="spellStart"/>
+      <w:r>
+        <w:t>rtb-test.postAuction.processedWin</w:t>
+      </w:r>
+      <w:proofErr w:type="spellEnd"/>
+      <w:r>
+        <w:t xml:space="preserve"> (red)</w:t>
       </w:r>
     </w:p>
     <w:p/>
@@ -4983,7 +5431,7 @@
       <w:pPr>
         <w:pStyle w:val="Heading3"/>
       </w:pPr>
-      <w:bookmarkStart w:id="21" w:name="_Toc420967664"/>
+      <w:bookmarkStart w:id="20" w:name="_Toc420967664"/>
       <w:r>
         <w:lastRenderedPageBreak/>
         <w:t>A</w:t>
@@ -4991,7 +5439,7 @@
       <w:r>
         <w:t xml:space="preserve"> better graph</w:t>
       </w:r>
-      <w:bookmarkEnd w:id="21"/>
+      <w:bookmarkEnd w:id="20"/>
     </w:p>
     <w:p/>
     <w:p>
@@ -5113,7 +5561,7 @@
       <w:pPr>
         <w:pStyle w:val="Heading2"/>
       </w:pPr>
-      <w:bookmarkStart w:id="22" w:name="_Toc420967665"/>
+      <w:bookmarkStart w:id="21" w:name="_Toc420967665"/>
       <w:r>
         <w:lastRenderedPageBreak/>
         <w:t xml:space="preserve">Monitor </w:t>
@@ -5127,13 +5575,18 @@
       <w:r>
         <w:t>re-process Auction Time</w:t>
       </w:r>
-      <w:bookmarkEnd w:id="22"/>
+      <w:bookmarkEnd w:id="21"/>
     </w:p>
     <w:p/>
     <w:p>
       <w:r>
-        <w:t>Remember most Add Exchange request a response time in 100 ms</w:t>
-      </w:r>
+        <w:t xml:space="preserve">Remember most Add Exchange request a response time in 100 </w:t>
+      </w:r>
+      <w:proofErr w:type="spellStart"/>
+      <w:r>
+        <w:t>ms</w:t>
+      </w:r>
+      <w:proofErr w:type="spellEnd"/>
     </w:p>
     <w:p>
       <w:r>
@@ -5205,12 +5658,12 @@
       <w:pPr>
         <w:pStyle w:val="Heading3"/>
       </w:pPr>
-      <w:bookmarkStart w:id="23" w:name="_Toc420967666"/>
+      <w:bookmarkStart w:id="22" w:name="_Toc420967666"/>
       <w:r>
         <w:lastRenderedPageBreak/>
         <w:t>Compare mean and lower</w:t>
       </w:r>
-      <w:bookmarkEnd w:id="23"/>
+      <w:bookmarkEnd w:id="22"/>
       <w:r>
         <w:t xml:space="preserve"> </w:t>
       </w:r>
@@ -5285,12 +5738,12 @@
       <w:pPr>
         <w:pStyle w:val="Heading3"/>
       </w:pPr>
-      <w:bookmarkStart w:id="24" w:name="_Toc420967667"/>
+      <w:bookmarkStart w:id="23" w:name="_Toc420967667"/>
       <w:r>
         <w:lastRenderedPageBreak/>
         <w:t>Compare upper, mean and lower</w:t>
       </w:r>
-      <w:bookmarkEnd w:id="24"/>
+      <w:bookmarkEnd w:id="23"/>
     </w:p>
     <w:p>
       <w:r>
@@ -5350,7 +5803,15 @@
     <w:p/>
     <w:p>
       <w:r>
-        <w:t>The beauty of Graphite tool is, RTBkit no longer a black box, you can</w:t>
+        <w:t xml:space="preserve">The beauty of Graphite tool is, </w:t>
+      </w:r>
+      <w:proofErr w:type="spellStart"/>
+      <w:r>
+        <w:t>RTBkit</w:t>
+      </w:r>
+      <w:proofErr w:type="spellEnd"/>
+      <w:r>
+        <w:t xml:space="preserve"> no longer a black box, you can</w:t>
       </w:r>
       <w:r>
         <w:t xml:space="preserve"> build custom graph and</w:t>
@@ -5385,7 +5846,15 @@
         <w:t xml:space="preserve"> and get you up to speed </w:t>
       </w:r>
       <w:r>
-        <w:t xml:space="preserve">with RTBKit </w:t>
+        <w:t xml:space="preserve">with </w:t>
+      </w:r>
+      <w:proofErr w:type="spellStart"/>
+      <w:r>
+        <w:t>RTBKit</w:t>
+      </w:r>
+      <w:proofErr w:type="spellEnd"/>
+      <w:r>
+        <w:t xml:space="preserve"> </w:t>
       </w:r>
       <w:r>
         <w:t>faster; hence, save you</w:t>
@@ -5399,12 +5868,8 @@
     </w:p>
     <w:p/>
     <w:sectPr>
-      <w:headerReference w:type="even" r:id="rId34"/>
-      <w:headerReference w:type="default" r:id="rId35"/>
-      <w:footerReference w:type="even" r:id="rId36"/>
-      <w:footerReference w:type="default" r:id="rId37"/>
-      <w:headerReference w:type="first" r:id="rId38"/>
-      <w:footerReference w:type="first" r:id="rId39"/>
+      <w:footerReference w:type="default" r:id="rId34"/>
+      <w:footerReference w:type="first" r:id="rId35"/>
       <w:pgSz w:w="12240" w:h="15840"/>
       <w:pgMar w:top="1440" w:right="1440" w:bottom="1440" w:left="1440" w:header="708" w:footer="708" w:gutter="0"/>
       <w:pgNumType w:start="0"/>
@@ -5443,6 +5908,49 @@
 
 <file path=word/footer1.xml><?xml version="1.0" encoding="utf-8"?>
 <w:ftr xmlns:wpc="http://schemas.microsoft.com/office/word/2010/wordprocessingCanvas" xmlns:mc="http://schemas.openxmlformats.org/markup-compatibility/2006" xmlns:o="urn:schemas-microsoft-com:office:office" xmlns:r="http://schemas.openxmlformats.org/officeDocument/2006/relationships" xmlns:m="http://schemas.openxmlformats.org/officeDocument/2006/math" xmlns:v="urn:schemas-microsoft-com:vml" xmlns:wp14="http://schemas.microsoft.com/office/word/2010/wordprocessingDrawing" xmlns:wp="http://schemas.openxmlformats.org/drawingml/2006/wordprocessingDrawing" xmlns:w10="urn:schemas-microsoft-com:office:word" xmlns:w="http://schemas.openxmlformats.org/wordprocessingml/2006/main" xmlns:w14="http://schemas.microsoft.com/office/word/2010/wordml" xmlns:wpg="http://schemas.microsoft.com/office/word/2010/wordprocessingGroup" xmlns:wpi="http://schemas.microsoft.com/office/word/2010/wordprocessingInk" xmlns:wne="http://schemas.microsoft.com/office/word/2006/wordml" xmlns:wps="http://schemas.microsoft.com/office/word/2010/wordprocessingShape" mc:Ignorable="w14 wp14">
+  <w:sdt>
+    <w:sdtPr>
+      <w:id w:val="1227259046"/>
+      <w:docPartObj>
+        <w:docPartGallery w:val="Page Numbers (Bottom of Page)"/>
+        <w:docPartUnique/>
+      </w:docPartObj>
+    </w:sdtPr>
+    <w:sdtEndPr>
+      <w:rPr>
+        <w:noProof/>
+      </w:rPr>
+    </w:sdtEndPr>
+    <w:sdtContent>
+      <w:p>
+        <w:pPr>
+          <w:pStyle w:val="Footer"/>
+          <w:jc w:val="center"/>
+        </w:pPr>
+        <w:r>
+          <w:fldChar w:fldCharType="begin"/>
+        </w:r>
+        <w:r>
+          <w:instrText xml:space="preserve"> PAGE   \* MERGEFORMAT </w:instrText>
+        </w:r>
+        <w:r>
+          <w:fldChar w:fldCharType="separate"/>
+        </w:r>
+        <w:r>
+          <w:rPr>
+            <w:noProof/>
+          </w:rPr>
+          <w:t>1</w:t>
+        </w:r>
+        <w:r>
+          <w:rPr>
+            <w:noProof/>
+          </w:rPr>
+          <w:fldChar w:fldCharType="end"/>
+        </w:r>
+      </w:p>
+    </w:sdtContent>
+  </w:sdt>
   <w:p>
     <w:pPr>
       <w:pStyle w:val="Footer"/>
@@ -5452,16 +5960,6 @@
 </file>
 
 <file path=word/footer2.xml><?xml version="1.0" encoding="utf-8"?>
-<w:ftr xmlns:wpc="http://schemas.microsoft.com/office/word/2010/wordprocessingCanvas" xmlns:mc="http://schemas.openxmlformats.org/markup-compatibility/2006" xmlns:o="urn:schemas-microsoft-com:office:office" xmlns:r="http://schemas.openxmlformats.org/officeDocument/2006/relationships" xmlns:m="http://schemas.openxmlformats.org/officeDocument/2006/math" xmlns:v="urn:schemas-microsoft-com:vml" xmlns:wp14="http://schemas.microsoft.com/office/word/2010/wordprocessingDrawing" xmlns:wp="http://schemas.openxmlformats.org/drawingml/2006/wordprocessingDrawing" xmlns:w10="urn:schemas-microsoft-com:office:word" xmlns:w="http://schemas.openxmlformats.org/wordprocessingml/2006/main" xmlns:w14="http://schemas.microsoft.com/office/word/2010/wordml" xmlns:wpg="http://schemas.microsoft.com/office/word/2010/wordprocessingGroup" xmlns:wpi="http://schemas.microsoft.com/office/word/2010/wordprocessingInk" xmlns:wne="http://schemas.microsoft.com/office/word/2006/wordml" xmlns:wps="http://schemas.microsoft.com/office/word/2010/wordprocessingShape" mc:Ignorable="w14 wp14">
-  <w:p>
-    <w:pPr>
-      <w:pStyle w:val="Footer"/>
-    </w:pPr>
-  </w:p>
-</w:ftr>
-</file>
-
-<file path=word/footer3.xml><?xml version="1.0" encoding="utf-8"?>
 <w:ftr xmlns:wpc="http://schemas.microsoft.com/office/word/2010/wordprocessingCanvas" xmlns:mc="http://schemas.openxmlformats.org/markup-compatibility/2006" xmlns:o="urn:schemas-microsoft-com:office:office" xmlns:r="http://schemas.openxmlformats.org/officeDocument/2006/relationships" xmlns:m="http://schemas.openxmlformats.org/officeDocument/2006/math" xmlns:v="urn:schemas-microsoft-com:vml" xmlns:wp14="http://schemas.microsoft.com/office/word/2010/wordprocessingDrawing" xmlns:wp="http://schemas.openxmlformats.org/drawingml/2006/wordprocessingDrawing" xmlns:w10="urn:schemas-microsoft-com:office:word" xmlns:w="http://schemas.openxmlformats.org/wordprocessingml/2006/main" xmlns:w14="http://schemas.microsoft.com/office/word/2010/wordml" xmlns:wpg="http://schemas.microsoft.com/office/word/2010/wordprocessingGroup" xmlns:wpi="http://schemas.microsoft.com/office/word/2010/wordprocessingInk" xmlns:wne="http://schemas.microsoft.com/office/word/2006/wordml" xmlns:wps="http://schemas.microsoft.com/office/word/2010/wordprocessingShape" mc:Ignorable="w14 wp14">
   <w:p>
     <w:pPr>
@@ -5503,39 +6001,6 @@
     </w:p>
   </w:footnote>
 </w:footnotes>
-</file>
-
-<file path=word/header1.xml><?xml version="1.0" encoding="utf-8"?>
-<w:hdr xmlns:wpc="http://schemas.microsoft.com/office/word/2010/wordprocessingCanvas" xmlns:mc="http://schemas.openxmlformats.org/markup-compatibility/2006" xmlns:o="urn:schemas-microsoft-com:office:office" xmlns:r="http://schemas.openxmlformats.org/officeDocument/2006/relationships" xmlns:m="http://schemas.openxmlformats.org/officeDocument/2006/math" xmlns:v="urn:schemas-microsoft-com:vml" xmlns:wp14="http://schemas.microsoft.com/office/word/2010/wordprocessingDrawing" xmlns:wp="http://schemas.openxmlformats.org/drawingml/2006/wordprocessingDrawing" xmlns:w10="urn:schemas-microsoft-com:office:word" xmlns:w="http://schemas.openxmlformats.org/wordprocessingml/2006/main" xmlns:w14="http://schemas.microsoft.com/office/word/2010/wordml" xmlns:wpg="http://schemas.microsoft.com/office/word/2010/wordprocessingGroup" xmlns:wpi="http://schemas.microsoft.com/office/word/2010/wordprocessingInk" xmlns:wne="http://schemas.microsoft.com/office/word/2006/wordml" xmlns:wps="http://schemas.microsoft.com/office/word/2010/wordprocessingShape" mc:Ignorable="w14 wp14">
-  <w:p>
-    <w:pPr>
-      <w:pStyle w:val="Header"/>
-    </w:pPr>
-  </w:p>
-</w:hdr>
-</file>
-
-<file path=word/header2.xml><?xml version="1.0" encoding="utf-8"?>
-<w:hdr xmlns:wpc="http://schemas.microsoft.com/office/word/2010/wordprocessingCanvas" xmlns:mc="http://schemas.openxmlformats.org/markup-compatibility/2006" xmlns:o="urn:schemas-microsoft-com:office:office" xmlns:r="http://schemas.openxmlformats.org/officeDocument/2006/relationships" xmlns:m="http://schemas.openxmlformats.org/officeDocument/2006/math" xmlns:v="urn:schemas-microsoft-com:vml" xmlns:wp14="http://schemas.microsoft.com/office/word/2010/wordprocessingDrawing" xmlns:wp="http://schemas.openxmlformats.org/drawingml/2006/wordprocessingDrawing" xmlns:w10="urn:schemas-microsoft-com:office:word" xmlns:w="http://schemas.openxmlformats.org/wordprocessingml/2006/main" xmlns:w14="http://schemas.microsoft.com/office/word/2010/wordml" xmlns:wpg="http://schemas.microsoft.com/office/word/2010/wordprocessingGroup" xmlns:wpi="http://schemas.microsoft.com/office/word/2010/wordprocessingInk" xmlns:wne="http://schemas.microsoft.com/office/word/2006/wordml" xmlns:wps="http://schemas.microsoft.com/office/word/2010/wordprocessingShape" mc:Ignorable="w14 wp14">
-  <w:p>
-    <w:pPr>
-      <w:pStyle w:val="Header"/>
-      <w:rPr>
-        <w:lang w:val="en-US"/>
-      </w:rPr>
-    </w:pPr>
-  </w:p>
-</w:hdr>
-</file>
-
-<file path=word/header3.xml><?xml version="1.0" encoding="utf-8"?>
-<w:hdr xmlns:wpc="http://schemas.microsoft.com/office/word/2010/wordprocessingCanvas" xmlns:mc="http://schemas.openxmlformats.org/markup-compatibility/2006" xmlns:o="urn:schemas-microsoft-com:office:office" xmlns:r="http://schemas.openxmlformats.org/officeDocument/2006/relationships" xmlns:m="http://schemas.openxmlformats.org/officeDocument/2006/math" xmlns:v="urn:schemas-microsoft-com:vml" xmlns:wp14="http://schemas.microsoft.com/office/word/2010/wordprocessingDrawing" xmlns:wp="http://schemas.openxmlformats.org/drawingml/2006/wordprocessingDrawing" xmlns:w10="urn:schemas-microsoft-com:office:word" xmlns:w="http://schemas.openxmlformats.org/wordprocessingml/2006/main" xmlns:w14="http://schemas.microsoft.com/office/word/2010/wordml" xmlns:wpg="http://schemas.microsoft.com/office/word/2010/wordprocessingGroup" xmlns:wpi="http://schemas.microsoft.com/office/word/2010/wordprocessingInk" xmlns:wne="http://schemas.microsoft.com/office/word/2006/wordml" xmlns:wps="http://schemas.microsoft.com/office/word/2010/wordprocessingShape" mc:Ignorable="w14 wp14">
-  <w:p>
-    <w:pPr>
-      <w:pStyle w:val="Header"/>
-    </w:pPr>
-  </w:p>
-</w:hdr>
 </file>
 
 <file path=word/numbering.xml><?xml version="1.0" encoding="utf-8"?>
@@ -7140,7 +7605,7 @@
 </file>
 
 <file path=customXml/itemProps2.xml><?xml version="1.0" encoding="utf-8"?>
-<ds:datastoreItem xmlns:ds="http://schemas.openxmlformats.org/officeDocument/2006/customXml" ds:itemID="{1F39F574-C97E-4421-B0DF-F7131FCCDB3A}">
+<ds:datastoreItem xmlns:ds="http://schemas.openxmlformats.org/officeDocument/2006/customXml" ds:itemID="{95F05A82-D7D5-4F54-8343-29725D75E1C2}">
   <ds:schemaRefs>
     <ds:schemaRef ds:uri="http://schemas.openxmlformats.org/officeDocument/2006/bibliography"/>
   </ds:schemaRefs>

</xml_diff>